<commit_message>
update comments from GGI and format according to ECOSYSTEMS style
</commit_message>
<xml_diff>
--- a/templates/template_ms.docx
+++ b/templates/template_ms.docx
@@ -268,15 +268,7 @@
         <w:rPr>
           <w:lang w:val="es-ES"/>
         </w:rPr>
-        <w:t xml:space="preserve"> [Nom</w:t>
-      </w:r>
-      <w:bookmarkStart w:id="2" w:name="_GoBack"/>
-      <w:bookmarkEnd w:id="2"/>
-      <w:r>
-        <w:rPr>
-          <w:lang w:val="es-ES"/>
-        </w:rPr>
-        <w:t>bre de subsección en línea aparte; tamaño 11; negrita]</w:t>
+        <w:t xml:space="preserve"> [Nombre de subsección en línea aparte; tamaño 11; negrita]</w:t>
       </w:r>
     </w:p>
     <w:p>
@@ -306,8 +298,8 @@
           <w:lang w:val="es-ES"/>
         </w:rPr>
       </w:pPr>
-      <w:bookmarkStart w:id="3" w:name="analisis-r-y-escritura-rmarkdown"/>
-      <w:bookmarkEnd w:id="3"/>
+      <w:bookmarkStart w:id="2" w:name="analisis-r-y-escritura-rmarkdown"/>
+      <w:bookmarkEnd w:id="2"/>
       <w:r>
         <w:rPr>
           <w:lang w:val="es-ES"/>
@@ -323,8 +315,8 @@
           <w:lang w:val="es-ES"/>
         </w:rPr>
       </w:pPr>
-      <w:bookmarkStart w:id="4" w:name="paquetes-en-r"/>
-      <w:bookmarkEnd w:id="4"/>
+      <w:bookmarkStart w:id="3" w:name="paquetes-en-r"/>
+      <w:bookmarkEnd w:id="3"/>
       <w:r>
         <w:rPr>
           <w:rFonts w:asciiTheme="majorHAnsi" w:hAnsiTheme="majorHAnsi"/>
@@ -409,6 +401,8 @@
         </w:rPr>
         <w:t>]</w:t>
       </w:r>
+      <w:bookmarkStart w:id="4" w:name="_GoBack"/>
+      <w:bookmarkEnd w:id="4"/>
     </w:p>
     <w:p>
       <w:pPr>
@@ -598,6 +592,8 @@
       </w:r>
     </w:p>
     <w:sectPr>
+      <w:footerReference w:type="even" r:id="rId10"/>
+      <w:footerReference w:type="default" r:id="rId11"/>
       <w:pgSz w:w="12240" w:h="15840"/>
       <w:pgMar w:top="1440" w:right="1440" w:bottom="1440" w:left="1440" w:header="720" w:footer="720" w:gutter="0"/>
       <w:lnNumType w:countBy="1" w:restart="continuous"/>
@@ -631,6 +627,95 @@
     </w:p>
   </w:endnote>
 </w:endnotes>
+</file>
+
+<file path=word/footer1.xml><?xml version="1.0" encoding="utf-8"?>
+<w:ftr xmlns:wpc="http://schemas.microsoft.com/office/word/2010/wordprocessingCanvas" xmlns:mo="http://schemas.microsoft.com/office/mac/office/2008/main" xmlns:mc="http://schemas.openxmlformats.org/markup-compatibility/2006" xmlns:mv="urn:schemas-microsoft-com:mac:vml" xmlns:o="urn:schemas-microsoft-com:office:office" xmlns:r="http://schemas.openxmlformats.org/officeDocument/2006/relationships" xmlns:m="http://schemas.openxmlformats.org/officeDocument/2006/math" xmlns:v="urn:schemas-microsoft-com:vml" xmlns:wp14="http://schemas.microsoft.com/office/word/2010/wordprocessingDrawing" xmlns:wp="http://schemas.openxmlformats.org/drawingml/2006/wordprocessingDrawing" xmlns:w10="urn:schemas-microsoft-com:office:word" xmlns:w="http://schemas.openxmlformats.org/wordprocessingml/2006/main" xmlns:w14="http://schemas.microsoft.com/office/word/2010/wordml" xmlns:wpg="http://schemas.microsoft.com/office/word/2010/wordprocessingGroup" xmlns:wpi="http://schemas.microsoft.com/office/word/2010/wordprocessingInk" xmlns:wne="http://schemas.microsoft.com/office/word/2006/wordml" xmlns:wps="http://schemas.microsoft.com/office/word/2010/wordprocessingShape" mc:Ignorable="w14 wp14">
+  <w:p>
+    <w:pPr>
+      <w:pStyle w:val="Piedepgina"/>
+      <w:framePr w:wrap="around" w:vAnchor="text" w:hAnchor="margin" w:xAlign="right" w:y="1"/>
+      <w:rPr>
+        <w:rStyle w:val="Nmerodepgina"/>
+      </w:rPr>
+    </w:pPr>
+    <w:r>
+      <w:rPr>
+        <w:rStyle w:val="Nmerodepgina"/>
+      </w:rPr>
+      <w:fldChar w:fldCharType="begin"/>
+    </w:r>
+    <w:r>
+      <w:rPr>
+        <w:rStyle w:val="Nmerodepgina"/>
+      </w:rPr>
+      <w:instrText xml:space="preserve">PAGE  </w:instrText>
+    </w:r>
+    <w:r>
+      <w:rPr>
+        <w:rStyle w:val="Nmerodepgina"/>
+      </w:rPr>
+      <w:fldChar w:fldCharType="end"/>
+    </w:r>
+  </w:p>
+  <w:p>
+    <w:pPr>
+      <w:pStyle w:val="Piedepgina"/>
+      <w:ind w:right="360"/>
+    </w:pPr>
+  </w:p>
+</w:ftr>
+</file>
+
+<file path=word/footer2.xml><?xml version="1.0" encoding="utf-8"?>
+<w:ftr xmlns:wpc="http://schemas.microsoft.com/office/word/2010/wordprocessingCanvas" xmlns:mo="http://schemas.microsoft.com/office/mac/office/2008/main" xmlns:mc="http://schemas.openxmlformats.org/markup-compatibility/2006" xmlns:mv="urn:schemas-microsoft-com:mac:vml" xmlns:o="urn:schemas-microsoft-com:office:office" xmlns:r="http://schemas.openxmlformats.org/officeDocument/2006/relationships" xmlns:m="http://schemas.openxmlformats.org/officeDocument/2006/math" xmlns:v="urn:schemas-microsoft-com:vml" xmlns:wp14="http://schemas.microsoft.com/office/word/2010/wordprocessingDrawing" xmlns:wp="http://schemas.openxmlformats.org/drawingml/2006/wordprocessingDrawing" xmlns:w10="urn:schemas-microsoft-com:office:word" xmlns:w="http://schemas.openxmlformats.org/wordprocessingml/2006/main" xmlns:w14="http://schemas.microsoft.com/office/word/2010/wordml" xmlns:wpg="http://schemas.microsoft.com/office/word/2010/wordprocessingGroup" xmlns:wpi="http://schemas.microsoft.com/office/word/2010/wordprocessingInk" xmlns:wne="http://schemas.microsoft.com/office/word/2006/wordml" xmlns:wps="http://schemas.microsoft.com/office/word/2010/wordprocessingShape" mc:Ignorable="w14 wp14">
+  <w:p>
+    <w:pPr>
+      <w:pStyle w:val="Piedepgina"/>
+      <w:framePr w:wrap="around" w:vAnchor="text" w:hAnchor="margin" w:xAlign="right" w:y="1"/>
+      <w:rPr>
+        <w:rStyle w:val="Nmerodepgina"/>
+      </w:rPr>
+    </w:pPr>
+    <w:r>
+      <w:rPr>
+        <w:rStyle w:val="Nmerodepgina"/>
+      </w:rPr>
+      <w:fldChar w:fldCharType="begin"/>
+    </w:r>
+    <w:r>
+      <w:rPr>
+        <w:rStyle w:val="Nmerodepgina"/>
+      </w:rPr>
+      <w:instrText xml:space="preserve">PAGE  </w:instrText>
+    </w:r>
+    <w:r>
+      <w:rPr>
+        <w:rStyle w:val="Nmerodepgina"/>
+      </w:rPr>
+      <w:fldChar w:fldCharType="separate"/>
+    </w:r>
+    <w:r>
+      <w:rPr>
+        <w:rStyle w:val="Nmerodepgina"/>
+        <w:noProof/>
+      </w:rPr>
+      <w:t>3</w:t>
+    </w:r>
+    <w:r>
+      <w:rPr>
+        <w:rStyle w:val="Nmerodepgina"/>
+      </w:rPr>
+      <w:fldChar w:fldCharType="end"/>
+    </w:r>
+  </w:p>
+  <w:p>
+    <w:pPr>
+      <w:pStyle w:val="Piedepgina"/>
+      <w:ind w:right="360"/>
+    </w:pPr>
+  </w:p>
+</w:ftr>
 </file>
 
 <file path=word/footnotes.xml><?xml version="1.0" encoding="utf-8"?>
@@ -2268,6 +2353,11 @@
       <w:szCs w:val="18"/>
     </w:rPr>
   </w:style>
+  <w:style w:type="character" w:styleId="Nmerodepgina">
+    <w:name w:val="page number"/>
+    <w:basedOn w:val="Fuentedeprrafopredeter"/>
+    <w:rsid w:val="00ED06CF"/>
+  </w:style>
 </w:styles>
 </file>
 
@@ -3003,6 +3093,11 @@
       <w:sz w:val="18"/>
       <w:szCs w:val="18"/>
     </w:rPr>
+  </w:style>
+  <w:style w:type="character" w:styleId="Nmerodepgina">
+    <w:name w:val="page number"/>
+    <w:basedOn w:val="Fuentedeprrafopredeter"/>
+    <w:rsid w:val="00ED06CF"/>
   </w:style>
 </w:styles>
 </file>
@@ -3332,7 +3427,7 @@
 </file>
 
 <file path=customXml/itemProps1.xml><?xml version="1.0" encoding="utf-8"?>
-<ds:datastoreItem xmlns:ds="http://schemas.openxmlformats.org/officeDocument/2006/customXml" ds:itemID="{21868852-EE50-F84C-A03E-BE8FCA0FD8B7}">
+<ds:datastoreItem xmlns:ds="http://schemas.openxmlformats.org/officeDocument/2006/customXml" ds:itemID="{47C42218-377A-D44D-950F-128CE3D169C6}">
   <ds:schemaRefs>
     <ds:schemaRef ds:uri="http://schemas.openxmlformats.org/officeDocument/2006/bibliography"/>
   </ds:schemaRefs>

</xml_diff>